<commit_message>
Update case excecution & case specification
aggiunta descrizione nel case excecution e case specification
</commit_message>
<xml_diff>
--- a/InternalWorkProduct/Test Case Specification.docx
+++ b/InternalWorkProduct/Test Case Specification.docx
@@ -5264,15 +5264,15 @@
           </w:tcPr>
           <w:p>
             <w:r>
-              <w:t xml:space="preserve">La registrazione non va a buon fine </w:t>
-            </w:r>
-            <w:proofErr w:type="spellStart"/>
-            <w:r>
-              <w:t>perchél’username</w:t>
-            </w:r>
-            <w:proofErr w:type="spellEnd"/>
-            <w:r>
-              <w:t xml:space="preserve"> è già presente.</w:t>
+              <w:t>La registrazione non va a buon fine perché</w:t>
+            </w:r>
+            <w:r>
+              <w:t xml:space="preserve"> </w:t>
+            </w:r>
+            <w:bookmarkStart w:id="0" w:name="_GoBack"/>
+            <w:bookmarkEnd w:id="0"/>
+            <w:r>
+              <w:t>l’username è già presente.</w:t>
             </w:r>
           </w:p>
         </w:tc>
@@ -5673,8 +5673,6 @@
     </w:tbl>
     <w:p/>
     <w:p>
-      <w:bookmarkStart w:id="0" w:name="_GoBack"/>
-      <w:bookmarkEnd w:id="0"/>
       <w:r>
         <w:br w:type="page"/>
       </w:r>

</xml_diff>